<commit_message>
Update and uploaded all final files.
</commit_message>
<xml_diff>
--- a/Documentary/Sheet3Upload.docx
+++ b/Documentary/Sheet3Upload.docx
@@ -385,7 +385,7 @@
           <w:rtl w:val="0"/>
           <w:lang w:val="de-DE"/>
         </w:rPr>
-        <w:t>Description of the project to have exact requirements what the program should look like and what it can do.</w:t>
+        <w:t>User can decide from a menu what he wants to do.</w:t>
       </w:r>
       <w:r>
         <w:rPr>
@@ -394,6 +394,26 @@
         </w:rPr>
         <w:br w:type="textWrapping"/>
       </w:r>
+      <w:r>
+        <w:rPr>
+          <w:rFonts w:ascii="Helvetica" w:cs="Arial Unicode MS" w:hAnsi="Arial Unicode MS" w:eastAsia="Arial Unicode MS"/>
+          <w:sz w:val="26"/>
+          <w:szCs w:val="26"/>
+          <w:rtl w:val="0"/>
+          <w:lang w:val="de-DE"/>
+        </w:rPr>
+        <w:t>He can: play lotto(Input: First &amp; Last name + His number), watch the result and who won. And finally exit the game</w:t>
+      </w:r>
+    </w:p>
+    <w:p>
+      <w:pPr>
+        <w:pStyle w:val="Text"/>
+        <w:bidi w:val="0"/>
+        <w:rPr>
+          <w:sz w:val="26"/>
+          <w:szCs w:val="26"/>
+        </w:rPr>
+      </w:pPr>
       <w:r>
         <w:rPr>
           <w:rFonts w:ascii="Helvetica" w:cs="Arial Unicode MS" w:hAnsi="Arial Unicode MS" w:eastAsia="Arial Unicode MS"/>
@@ -422,7 +442,7 @@
           <w:rtl w:val="0"/>
           <w:lang w:val="de-DE"/>
         </w:rPr>
-        <w:t>Primary Actor: Every with the compiled code.</w:t>
+        <w:t>Primary Actor: Everyone with the compiled code.</w:t>
       </w:r>
       <w:r>
         <w:rPr>
@@ -843,7 +863,7 @@
           <w:rtl w:val="0"/>
           <w:lang w:val="de-DE"/>
         </w:rPr>
-        <w:t>Lottery_UC_1.00 , Elvin Buljubasic,  19.05.2015</w:t>
+        <w:t>Lottery_UC_1.1 , Elvin Buljubasic,  21.05.2015</w:t>
       </w:r>
     </w:p>
     <w:p>
@@ -1684,7 +1704,27 @@
           <w:rtl w:val="0"/>
           <w:lang w:val="de-DE"/>
         </w:rPr>
-        <w:t>Documentary -&gt;ProjectGoalsSh3.txt for short overview over the next goals of the project_with Sheet3</w:t>
+        <w:t>Documentary -&gt;ProjectCurrenStateSh3.txt for short overview over the next goals of the project_with Sheet3</w:t>
+      </w:r>
+    </w:p>
+    <w:p>
+      <w:pPr>
+        <w:pStyle w:val="Text"/>
+        <w:bidi w:val="0"/>
+        <w:rPr>
+          <w:sz w:val="26"/>
+          <w:szCs w:val="26"/>
+        </w:rPr>
+      </w:pPr>
+      <w:r>
+        <w:rPr>
+          <w:rFonts w:ascii="Helvetica" w:cs="Arial Unicode MS" w:hAnsi="Arial Unicode MS" w:eastAsia="Arial Unicode MS"/>
+          <w:sz w:val="26"/>
+          <w:szCs w:val="26"/>
+          <w:rtl w:val="0"/>
+          <w:lang w:val="de-DE"/>
+        </w:rPr>
+        <w:t>Documentary -&gt; ProjectWeekRecord.txt</w:t>
       </w:r>
       <w:r>
         <w:rPr>
@@ -1693,6 +1733,16 @@
         </w:rPr>
         <w:br w:type="textWrapping"/>
       </w:r>
+      <w:r>
+        <w:rPr>
+          <w:rFonts w:ascii="Helvetica" w:cs="Arial Unicode MS" w:hAnsi="Arial Unicode MS" w:eastAsia="Arial Unicode MS"/>
+          <w:sz w:val="26"/>
+          <w:szCs w:val="26"/>
+          <w:rtl w:val="0"/>
+          <w:lang w:val="de-DE"/>
+        </w:rPr>
+        <w:t>Documentary-&gt;Sheet3Upload.pdf the sheet3 converted to pdf</w:t>
+      </w:r>
     </w:p>
     <w:p>
       <w:pPr>
@@ -1711,7 +1761,14 @@
           <w:rtl w:val="0"/>
           <w:lang w:val="de-DE"/>
         </w:rPr>
-        <w:t>Documentary-&gt;Sheet3Upload.pdf the sheet3 converted to pdf</w:t>
+        <w:t>Documentary-&gt;Sheet3Upload.doxc the sheet3 converted to docx.</w:t>
+      </w:r>
+      <w:r>
+        <w:rPr>
+          <w:sz w:val="26"/>
+          <w:szCs w:val="26"/>
+        </w:rPr>
+        <w:br w:type="textWrapping"/>
       </w:r>
     </w:p>
     <w:p>
@@ -1725,54 +1782,13 @@
       </w:pPr>
       <w:r>
         <w:rPr>
-          <w:sz w:val="26"/>
-          <w:szCs w:val="26"/>
-        </w:rPr>
-        <w:br w:type="textWrapping"/>
-      </w:r>
-      <w:r>
-        <w:rPr>
           <w:rFonts w:ascii="Helvetica" w:cs="Arial Unicode MS" w:hAnsi="Arial Unicode MS" w:eastAsia="Arial Unicode MS"/>
           <w:sz w:val="26"/>
           <w:szCs w:val="26"/>
           <w:rtl w:val="0"/>
           <w:lang w:val="de-DE"/>
         </w:rPr>
-        <w:t>Documentary-&gt;Sheet3Upload.doxc the sheet3 converted to docx.</w:t>
-      </w:r>
-      <w:r>
-        <w:rPr>
-          <w:sz w:val="26"/>
-          <w:szCs w:val="26"/>
-        </w:rPr>
-        <w:br w:type="textWrapping"/>
-      </w:r>
-    </w:p>
-    <w:p>
-      <w:pPr>
-        <w:pStyle w:val="Text"/>
-        <w:bidi w:val="0"/>
-        <w:rPr>
-          <w:sz w:val="26"/>
-          <w:szCs w:val="26"/>
-        </w:rPr>
-      </w:pPr>
-      <w:r>
-        <w:rPr>
-          <w:rFonts w:ascii="Helvetica" w:cs="Arial Unicode MS" w:hAnsi="Arial Unicode MS" w:eastAsia="Arial Unicode MS"/>
-          <w:sz w:val="26"/>
-          <w:szCs w:val="26"/>
-          <w:rtl w:val="0"/>
-          <w:lang w:val="de-DE"/>
-        </w:rPr>
         <w:t>LotteryProgramm-&gt;Changelog.txt to see the last changes fast.</w:t>
-      </w:r>
-      <w:r>
-        <w:rPr>
-          <w:sz w:val="26"/>
-          <w:szCs w:val="26"/>
-        </w:rPr>
-        <w:br w:type="textWrapping"/>
       </w:r>
     </w:p>
     <w:p>
@@ -1925,16 +1941,24 @@
     <w:p>
       <w:pPr>
         <w:pStyle w:val="Text"/>
-        <w:bidi w:val="0"/>
-      </w:pPr>
-      <w:r>
-        <w:rPr>
-          <w:rFonts w:ascii="Helvetica" w:cs="Arial Unicode MS" w:hAnsi="Arial Unicode MS" w:eastAsia="Arial Unicode MS"/>
+        <w:rPr>
+          <w:sz w:val="26"/>
+          <w:szCs w:val="26"/>
+        </w:rPr>
+      </w:pPr>
+      <w:r>
+        <w:rPr>
+          <w:sz w:val="26"/>
+          <w:szCs w:val="26"/>
           <w:rtl w:val="0"/>
           <w:lang w:val="de-DE"/>
         </w:rPr>
         <w:tab/>
-        <w:t xml:space="preserve">A metric is a quantitative measure of the degree to which a system, component, or process </w:t>
+        <w:t xml:space="preserve">A metric is a quantitative measure of the degree to which a system, </w:t>
+        <w:tab/>
+        <w:tab/>
+        <w:tab/>
+        <w:t xml:space="preserve">component, or process </w:t>
         <w:tab/>
         <w:t>possesses a given attribute.</w:t>
       </w:r>

</xml_diff>